<commit_message>
docs: csv file added
</commit_message>
<xml_diff>
--- a/Round-3/The Issues.docx
+++ b/Round-3/The Issues.docx
@@ -738,28 +738,70 @@
     </w:p>
     <w:p>
       <w:pPr>
+        <w:pStyle w:val="Heading3"/>
+        <w:spacing w:before="281" w:after="281"/>
+        <w:rPr>
+          <w:rFonts w:ascii="Aptos" w:eastAsia="Aptos" w:hAnsi="Aptos" w:cs="Aptos"/>
+          <w:b/>
+          <w:bCs/>
+        </w:rPr>
+      </w:pPr>
+      <w:r>
+        <w:rPr>
+          <w:rFonts w:ascii="Aptos" w:eastAsia="Aptos" w:hAnsi="Aptos" w:cs="Aptos"/>
+          <w:b/>
+          <w:bCs/>
+        </w:rPr>
+        <w:t>Features:</w:t>
+      </w:r>
+    </w:p>
+    <w:p>
+      <w:pPr>
+        <w:pStyle w:val="ListParagraph"/>
+        <w:numPr>
+          <w:ilvl w:val="0"/>
+          <w:numId w:val="6"/>
+        </w:numPr>
         <w:spacing w:before="240" w:after="240"/>
-        <w:rPr>
-          <w:rFonts w:ascii="Aptos" w:eastAsia="Aptos" w:hAnsi="Aptos" w:cs="Aptos"/>
-        </w:rPr>
-      </w:pPr>
-    </w:p>
-    <w:p>
-      <w:pPr>
+      </w:pPr>
+      <w:r>
+        <w:rPr>
+          <w:b/>
+          <w:bCs/>
+        </w:rPr>
+        <w:t>AI Sentiment Analysis</w:t>
+      </w:r>
+      <w:r>
+        <w:t xml:space="preserve"> – Detects public opinion trends from social media, news, and forums.</w:t>
+      </w:r>
+    </w:p>
+    <w:p>
+      <w:pPr>
+        <w:pStyle w:val="ListParagraph"/>
+        <w:numPr>
+          <w:ilvl w:val="0"/>
+          <w:numId w:val="6"/>
+        </w:numPr>
         <w:spacing w:before="240" w:after="240"/>
-        <w:rPr>
-          <w:rFonts w:ascii="Aptos" w:eastAsia="Aptos" w:hAnsi="Aptos" w:cs="Aptos"/>
-        </w:rPr>
-      </w:pPr>
-      <w:r>
-        <w:rPr>
-          <w:rFonts w:ascii="Aptos" w:eastAsia="Aptos" w:hAnsi="Aptos" w:cs="Aptos"/>
-        </w:rPr>
-        <w:t>Features:</w:t>
-      </w:r>
-    </w:p>
-    <w:p>
-      <w:pPr>
+      </w:pPr>
+      <w:r>
+        <w:rPr>
+          <w:b/>
+          <w:bCs/>
+        </w:rPr>
+        <w:t>Interactive Citizen Portal</w:t>
+      </w:r>
+      <w:r>
+        <w:t xml:space="preserve"> – Users vote, comment, and propose policy changes via an intuitive app.</w:t>
+      </w:r>
+    </w:p>
+    <w:p>
+      <w:pPr>
+        <w:pStyle w:val="ListParagraph"/>
+        <w:numPr>
+          <w:ilvl w:val="0"/>
+          <w:numId w:val="6"/>
+        </w:numPr>
         <w:spacing w:before="240" w:after="240"/>
       </w:pPr>
       <w:r>
@@ -767,87 +809,191 @@
           <w:b/>
           <w:bCs/>
         </w:rPr>
-        <w:t>AI Sentiment Analysis</w:t>
-      </w:r>
-      <w:r>
-        <w:t xml:space="preserve"> – Detects public opinion trends from social media, news, and forums.</w:t>
-      </w:r>
-      <w:r>
-        <w:br/>
-      </w:r>
-      <w:r>
-        <w:rPr>
-          <w:rFonts w:ascii="Segoe UI Emoji" w:hAnsi="Segoe UI Emoji" w:cs="Segoe UI Emoji"/>
-        </w:rPr>
-        <w:t>✅</w:t>
+        <w:t>Real-Time Policy Dashboards</w:t>
+      </w:r>
+      <w:r>
+        <w:t xml:space="preserve"> – Policymakers see </w:t>
+      </w:r>
+      <w:r>
+        <w:rPr>
+          <w:b/>
+          <w:bCs/>
+        </w:rPr>
+        <w:t>public sentiment scores, regional disparities, and predictive insights</w:t>
+      </w:r>
+      <w:r>
+        <w:t xml:space="preserve"> for better decision-making.</w:t>
+      </w:r>
+    </w:p>
+    <w:p>
+      <w:pPr>
+        <w:pStyle w:val="ListParagraph"/>
+        <w:numPr>
+          <w:ilvl w:val="0"/>
+          <w:numId w:val="6"/>
+        </w:numPr>
+        <w:spacing w:before="240" w:after="240"/>
+      </w:pPr>
+      <w:r>
+        <w:rPr>
+          <w:b/>
+          <w:bCs/>
+        </w:rPr>
+        <w:t>Feedback Loop Integration</w:t>
+      </w:r>
+      <w:r>
+        <w:t xml:space="preserve"> – Enables policymakers to respond to concerns and iterate on policy designs in real time.</w:t>
+      </w:r>
+    </w:p>
+    <w:p>
+      <w:pPr>
+        <w:pStyle w:val="ListParagraph"/>
+        <w:numPr>
+          <w:ilvl w:val="0"/>
+          <w:numId w:val="6"/>
+        </w:numPr>
+        <w:spacing w:before="240" w:after="240"/>
+      </w:pPr>
+      <w:r>
+        <w:rPr>
+          <w:b/>
+          <w:bCs/>
+          <w:lang w:val="en-GB"/>
+        </w:rPr>
+        <w:t>Policy Simulation Tools</w:t>
+      </w:r>
+      <w:r>
+        <w:t xml:space="preserve">: </w:t>
+      </w:r>
+    </w:p>
+    <w:p>
+      <w:pPr>
+        <w:pStyle w:val="ListParagraph"/>
+        <w:spacing w:before="240" w:after="240"/>
+      </w:pPr>
+      <w:r>
+        <w:rPr>
+          <w:b/>
+          <w:bCs/>
+          <w:lang w:val="en-GB"/>
+        </w:rPr>
+        <w:t>Feature</w:t>
+      </w:r>
+      <w:r>
+        <w:rPr>
+          <w:lang w:val="en-GB"/>
+        </w:rPr>
+        <w:t>: Allow users to simulate the impact of proposed policies using data-driven models.</w:t>
       </w:r>
       <w:r>
         <w:t xml:space="preserve"> </w:t>
       </w:r>
-      <w:r>
-        <w:rPr>
-          <w:b/>
-          <w:bCs/>
-        </w:rPr>
-        <w:t>Interactive Citizen Portal</w:t>
-      </w:r>
-      <w:r>
-        <w:t xml:space="preserve"> – Users vote, comment, and propose policy changes via an intuitive app.</w:t>
-      </w:r>
-      <w:r>
-        <w:br/>
-      </w:r>
-      <w:r>
-        <w:rPr>
-          <w:rFonts w:ascii="Segoe UI Emoji" w:hAnsi="Segoe UI Emoji" w:cs="Segoe UI Emoji"/>
-        </w:rPr>
-        <w:t>✅</w:t>
-      </w:r>
-      <w:r>
-        <w:t xml:space="preserve"> </w:t>
-      </w:r>
-      <w:r>
-        <w:rPr>
-          <w:b/>
-          <w:bCs/>
-        </w:rPr>
-        <w:t>Real-Time Policy Dashboards</w:t>
-      </w:r>
-      <w:r>
-        <w:t xml:space="preserve"> – Policymakers see </w:t>
-      </w:r>
-      <w:r>
-        <w:rPr>
-          <w:b/>
-          <w:bCs/>
-        </w:rPr>
-        <w:t>public sentiment scores, regional disparities, and predictive insights</w:t>
-      </w:r>
-      <w:r>
-        <w:t xml:space="preserve"> for better decision-making.</w:t>
-      </w:r>
-      <w:r>
-        <w:br/>
-      </w:r>
-      <w:r>
-        <w:rPr>
-          <w:rFonts w:ascii="Segoe UI Emoji" w:hAnsi="Segoe UI Emoji" w:cs="Segoe UI Emoji"/>
-        </w:rPr>
-        <w:t>✅</w:t>
-      </w:r>
-      <w:r>
-        <w:t xml:space="preserve"> </w:t>
-      </w:r>
-      <w:r>
-        <w:rPr>
-          <w:b/>
-          <w:bCs/>
-        </w:rPr>
-        <w:t>Feedback Loop Integration</w:t>
-      </w:r>
-      <w:r>
-        <w:t xml:space="preserve"> – Enables policymakers to respond to concerns and iterate on policy designs in real time.</w:t>
-      </w:r>
+    </w:p>
+    <w:p>
+      <w:pPr>
+        <w:pStyle w:val="ListParagraph"/>
+        <w:spacing w:before="240" w:after="240"/>
+      </w:pPr>
+      <w:r>
+        <w:rPr>
+          <w:b/>
+          <w:bCs/>
+          <w:lang w:val="en-GB"/>
+        </w:rPr>
+        <w:t>Benefit</w:t>
+      </w:r>
+      <w:r>
+        <w:rPr>
+          <w:lang w:val="en-GB"/>
+        </w:rPr>
+        <w:t>: Helps citizens understand potential outcomes and provides valuable insights for policymakers.</w:t>
+      </w:r>
+    </w:p>
+    <w:p>
+      <w:pPr>
+        <w:pStyle w:val="ListParagraph"/>
+        <w:numPr>
+          <w:ilvl w:val="0"/>
+          <w:numId w:val="6"/>
+        </w:numPr>
+        <w:spacing w:before="240"/>
+        <w:rPr>
+          <w:lang w:val="en-GB"/>
+        </w:rPr>
+      </w:pPr>
+      <w:r>
+        <w:rPr>
+          <w:b/>
+          <w:bCs/>
+          <w:lang w:val="en-GB"/>
+        </w:rPr>
+        <w:t>Gamification Elements</w:t>
+      </w:r>
+    </w:p>
+    <w:p>
+      <w:pPr>
+        <w:pStyle w:val="ListParagraph"/>
+        <w:spacing w:before="240" w:after="240"/>
+        <w:rPr>
+          <w:lang w:val="en-GB"/>
+        </w:rPr>
+      </w:pPr>
+      <w:r>
+        <w:rPr>
+          <w:b/>
+          <w:bCs/>
+          <w:lang w:val="en-GB"/>
+        </w:rPr>
+        <w:t>Feature</w:t>
+      </w:r>
+      <w:r>
+        <w:rPr>
+          <w:lang w:val="en-GB"/>
+        </w:rPr>
+        <w:t>: Introduce gamified elements like badges, leaderboards, and rewards for active participation.</w:t>
+      </w:r>
+    </w:p>
+    <w:p>
+      <w:pPr>
+        <w:pStyle w:val="ListParagraph"/>
+        <w:spacing w:before="240" w:after="240"/>
+        <w:rPr>
+          <w:lang w:val="en-GB"/>
+        </w:rPr>
+      </w:pPr>
+      <w:r>
+        <w:rPr>
+          <w:b/>
+          <w:bCs/>
+          <w:lang w:val="en-GB"/>
+        </w:rPr>
+        <w:lastRenderedPageBreak/>
+        <w:t>Benefit</w:t>
+      </w:r>
+      <w:r>
+        <w:rPr>
+          <w:lang w:val="en-GB"/>
+        </w:rPr>
+        <w:t>: Increases engagement and makes the process more enjoyable for citizens.</w:t>
+      </w:r>
+    </w:p>
+    <w:p>
+      <w:pPr>
+        <w:pStyle w:val="ListParagraph"/>
+        <w:numPr>
+          <w:ilvl w:val="0"/>
+          <w:numId w:val="6"/>
+        </w:numPr>
+        <w:spacing w:before="240" w:after="240"/>
+      </w:pPr>
+    </w:p>
+    <w:p>
+      <w:pPr>
+        <w:spacing w:before="240" w:after="240"/>
+        <w:rPr>
+          <w:lang w:val="en-GB"/>
+        </w:rPr>
+      </w:pPr>
     </w:p>
     <w:p/>
     <w:sectPr>
@@ -949,6 +1095,353 @@
     </w:lvl>
   </w:abstractNum>
   <w:abstractNum w:abstractNumId="1" w15:restartNumberingAfterBreak="0">
+    <w:nsid w:val="0F130449"/>
+    <w:multiLevelType w:val="multilevel"/>
+    <w:tmpl w:val="3D2C5490"/>
+    <w:lvl w:ilvl="0">
+      <w:start w:val="1"/>
+      <w:numFmt w:val="decimal"/>
+      <w:lvlText w:val="%1."/>
+      <w:lvlJc w:val="left"/>
+      <w:pPr>
+        <w:tabs>
+          <w:tab w:val="num" w:pos="720"/>
+        </w:tabs>
+        <w:ind w:left="720" w:hanging="360"/>
+      </w:pPr>
+    </w:lvl>
+    <w:lvl w:ilvl="1">
+      <w:start w:val="1"/>
+      <w:numFmt w:val="bullet"/>
+      <w:lvlText w:val="o"/>
+      <w:lvlJc w:val="left"/>
+      <w:pPr>
+        <w:tabs>
+          <w:tab w:val="num" w:pos="1440"/>
+        </w:tabs>
+        <w:ind w:left="1440" w:hanging="360"/>
+      </w:pPr>
+      <w:rPr>
+        <w:rFonts w:ascii="Courier New" w:hAnsi="Courier New" w:hint="default"/>
+        <w:sz w:val="20"/>
+      </w:rPr>
+    </w:lvl>
+    <w:lvl w:ilvl="2" w:tentative="1">
+      <w:start w:val="1"/>
+      <w:numFmt w:val="decimal"/>
+      <w:lvlText w:val="%3."/>
+      <w:lvlJc w:val="left"/>
+      <w:pPr>
+        <w:tabs>
+          <w:tab w:val="num" w:pos="2160"/>
+        </w:tabs>
+        <w:ind w:left="2160" w:hanging="360"/>
+      </w:pPr>
+    </w:lvl>
+    <w:lvl w:ilvl="3" w:tentative="1">
+      <w:start w:val="1"/>
+      <w:numFmt w:val="decimal"/>
+      <w:lvlText w:val="%4."/>
+      <w:lvlJc w:val="left"/>
+      <w:pPr>
+        <w:tabs>
+          <w:tab w:val="num" w:pos="2880"/>
+        </w:tabs>
+        <w:ind w:left="2880" w:hanging="360"/>
+      </w:pPr>
+    </w:lvl>
+    <w:lvl w:ilvl="4" w:tentative="1">
+      <w:start w:val="1"/>
+      <w:numFmt w:val="decimal"/>
+      <w:lvlText w:val="%5."/>
+      <w:lvlJc w:val="left"/>
+      <w:pPr>
+        <w:tabs>
+          <w:tab w:val="num" w:pos="3600"/>
+        </w:tabs>
+        <w:ind w:left="3600" w:hanging="360"/>
+      </w:pPr>
+    </w:lvl>
+    <w:lvl w:ilvl="5" w:tentative="1">
+      <w:start w:val="1"/>
+      <w:numFmt w:val="decimal"/>
+      <w:lvlText w:val="%6."/>
+      <w:lvlJc w:val="left"/>
+      <w:pPr>
+        <w:tabs>
+          <w:tab w:val="num" w:pos="4320"/>
+        </w:tabs>
+        <w:ind w:left="4320" w:hanging="360"/>
+      </w:pPr>
+    </w:lvl>
+    <w:lvl w:ilvl="6" w:tentative="1">
+      <w:start w:val="1"/>
+      <w:numFmt w:val="decimal"/>
+      <w:lvlText w:val="%7."/>
+      <w:lvlJc w:val="left"/>
+      <w:pPr>
+        <w:tabs>
+          <w:tab w:val="num" w:pos="5040"/>
+        </w:tabs>
+        <w:ind w:left="5040" w:hanging="360"/>
+      </w:pPr>
+    </w:lvl>
+    <w:lvl w:ilvl="7" w:tentative="1">
+      <w:start w:val="1"/>
+      <w:numFmt w:val="decimal"/>
+      <w:lvlText w:val="%8."/>
+      <w:lvlJc w:val="left"/>
+      <w:pPr>
+        <w:tabs>
+          <w:tab w:val="num" w:pos="5760"/>
+        </w:tabs>
+        <w:ind w:left="5760" w:hanging="360"/>
+      </w:pPr>
+    </w:lvl>
+    <w:lvl w:ilvl="8" w:tentative="1">
+      <w:start w:val="1"/>
+      <w:numFmt w:val="decimal"/>
+      <w:lvlText w:val="%9."/>
+      <w:lvlJc w:val="left"/>
+      <w:pPr>
+        <w:tabs>
+          <w:tab w:val="num" w:pos="6480"/>
+        </w:tabs>
+        <w:ind w:left="6480" w:hanging="360"/>
+      </w:pPr>
+    </w:lvl>
+  </w:abstractNum>
+  <w:abstractNum w:abstractNumId="2" w15:restartNumberingAfterBreak="0">
+    <w:nsid w:val="0FB25FE0"/>
+    <w:multiLevelType w:val="multilevel"/>
+    <w:tmpl w:val="C94C211C"/>
+    <w:lvl w:ilvl="0">
+      <w:start w:val="1"/>
+      <w:numFmt w:val="decimal"/>
+      <w:lvlText w:val="%1."/>
+      <w:lvlJc w:val="left"/>
+      <w:pPr>
+        <w:tabs>
+          <w:tab w:val="num" w:pos="720"/>
+        </w:tabs>
+        <w:ind w:left="720" w:hanging="360"/>
+      </w:pPr>
+    </w:lvl>
+    <w:lvl w:ilvl="1">
+      <w:start w:val="1"/>
+      <w:numFmt w:val="bullet"/>
+      <w:lvlText w:val="o"/>
+      <w:lvlJc w:val="left"/>
+      <w:pPr>
+        <w:tabs>
+          <w:tab w:val="num" w:pos="1440"/>
+        </w:tabs>
+        <w:ind w:left="1440" w:hanging="360"/>
+      </w:pPr>
+      <w:rPr>
+        <w:rFonts w:ascii="Courier New" w:hAnsi="Courier New" w:hint="default"/>
+        <w:sz w:val="20"/>
+      </w:rPr>
+    </w:lvl>
+    <w:lvl w:ilvl="2" w:tentative="1">
+      <w:start w:val="1"/>
+      <w:numFmt w:val="decimal"/>
+      <w:lvlText w:val="%3."/>
+      <w:lvlJc w:val="left"/>
+      <w:pPr>
+        <w:tabs>
+          <w:tab w:val="num" w:pos="2160"/>
+        </w:tabs>
+        <w:ind w:left="2160" w:hanging="360"/>
+      </w:pPr>
+    </w:lvl>
+    <w:lvl w:ilvl="3" w:tentative="1">
+      <w:start w:val="1"/>
+      <w:numFmt w:val="decimal"/>
+      <w:lvlText w:val="%4."/>
+      <w:lvlJc w:val="left"/>
+      <w:pPr>
+        <w:tabs>
+          <w:tab w:val="num" w:pos="2880"/>
+        </w:tabs>
+        <w:ind w:left="2880" w:hanging="360"/>
+      </w:pPr>
+    </w:lvl>
+    <w:lvl w:ilvl="4" w:tentative="1">
+      <w:start w:val="1"/>
+      <w:numFmt w:val="decimal"/>
+      <w:lvlText w:val="%5."/>
+      <w:lvlJc w:val="left"/>
+      <w:pPr>
+        <w:tabs>
+          <w:tab w:val="num" w:pos="3600"/>
+        </w:tabs>
+        <w:ind w:left="3600" w:hanging="360"/>
+      </w:pPr>
+    </w:lvl>
+    <w:lvl w:ilvl="5" w:tentative="1">
+      <w:start w:val="1"/>
+      <w:numFmt w:val="decimal"/>
+      <w:lvlText w:val="%6."/>
+      <w:lvlJc w:val="left"/>
+      <w:pPr>
+        <w:tabs>
+          <w:tab w:val="num" w:pos="4320"/>
+        </w:tabs>
+        <w:ind w:left="4320" w:hanging="360"/>
+      </w:pPr>
+    </w:lvl>
+    <w:lvl w:ilvl="6" w:tentative="1">
+      <w:start w:val="1"/>
+      <w:numFmt w:val="decimal"/>
+      <w:lvlText w:val="%7."/>
+      <w:lvlJc w:val="left"/>
+      <w:pPr>
+        <w:tabs>
+          <w:tab w:val="num" w:pos="5040"/>
+        </w:tabs>
+        <w:ind w:left="5040" w:hanging="360"/>
+      </w:pPr>
+    </w:lvl>
+    <w:lvl w:ilvl="7" w:tentative="1">
+      <w:start w:val="1"/>
+      <w:numFmt w:val="decimal"/>
+      <w:lvlText w:val="%8."/>
+      <w:lvlJc w:val="left"/>
+      <w:pPr>
+        <w:tabs>
+          <w:tab w:val="num" w:pos="5760"/>
+        </w:tabs>
+        <w:ind w:left="5760" w:hanging="360"/>
+      </w:pPr>
+    </w:lvl>
+    <w:lvl w:ilvl="8" w:tentative="1">
+      <w:start w:val="1"/>
+      <w:numFmt w:val="decimal"/>
+      <w:lvlText w:val="%9."/>
+      <w:lvlJc w:val="left"/>
+      <w:pPr>
+        <w:tabs>
+          <w:tab w:val="num" w:pos="6480"/>
+        </w:tabs>
+        <w:ind w:left="6480" w:hanging="360"/>
+      </w:pPr>
+    </w:lvl>
+  </w:abstractNum>
+  <w:abstractNum w:abstractNumId="3" w15:restartNumberingAfterBreak="0">
+    <w:nsid w:val="2FC30C45"/>
+    <w:multiLevelType w:val="hybridMultilevel"/>
+    <w:tmpl w:val="E60AA5CC"/>
+    <w:lvl w:ilvl="0" w:tplc="08090001">
+      <w:start w:val="1"/>
+      <w:numFmt w:val="bullet"/>
+      <w:lvlText w:val=""/>
+      <w:lvlJc w:val="left"/>
+      <w:pPr>
+        <w:ind w:left="720" w:hanging="360"/>
+      </w:pPr>
+      <w:rPr>
+        <w:rFonts w:ascii="Symbol" w:hAnsi="Symbol" w:hint="default"/>
+      </w:rPr>
+    </w:lvl>
+    <w:lvl w:ilvl="1" w:tplc="08090003" w:tentative="1">
+      <w:start w:val="1"/>
+      <w:numFmt w:val="bullet"/>
+      <w:lvlText w:val="o"/>
+      <w:lvlJc w:val="left"/>
+      <w:pPr>
+        <w:ind w:left="1440" w:hanging="360"/>
+      </w:pPr>
+      <w:rPr>
+        <w:rFonts w:ascii="Courier New" w:hAnsi="Courier New" w:cs="Courier New" w:hint="default"/>
+      </w:rPr>
+    </w:lvl>
+    <w:lvl w:ilvl="2" w:tplc="08090005" w:tentative="1">
+      <w:start w:val="1"/>
+      <w:numFmt w:val="bullet"/>
+      <w:lvlText w:val=""/>
+      <w:lvlJc w:val="left"/>
+      <w:pPr>
+        <w:ind w:left="2160" w:hanging="360"/>
+      </w:pPr>
+      <w:rPr>
+        <w:rFonts w:ascii="Wingdings" w:hAnsi="Wingdings" w:hint="default"/>
+      </w:rPr>
+    </w:lvl>
+    <w:lvl w:ilvl="3" w:tplc="08090001" w:tentative="1">
+      <w:start w:val="1"/>
+      <w:numFmt w:val="bullet"/>
+      <w:lvlText w:val=""/>
+      <w:lvlJc w:val="left"/>
+      <w:pPr>
+        <w:ind w:left="2880" w:hanging="360"/>
+      </w:pPr>
+      <w:rPr>
+        <w:rFonts w:ascii="Symbol" w:hAnsi="Symbol" w:hint="default"/>
+      </w:rPr>
+    </w:lvl>
+    <w:lvl w:ilvl="4" w:tplc="08090003" w:tentative="1">
+      <w:start w:val="1"/>
+      <w:numFmt w:val="bullet"/>
+      <w:lvlText w:val="o"/>
+      <w:lvlJc w:val="left"/>
+      <w:pPr>
+        <w:ind w:left="3600" w:hanging="360"/>
+      </w:pPr>
+      <w:rPr>
+        <w:rFonts w:ascii="Courier New" w:hAnsi="Courier New" w:cs="Courier New" w:hint="default"/>
+      </w:rPr>
+    </w:lvl>
+    <w:lvl w:ilvl="5" w:tplc="08090005" w:tentative="1">
+      <w:start w:val="1"/>
+      <w:numFmt w:val="bullet"/>
+      <w:lvlText w:val=""/>
+      <w:lvlJc w:val="left"/>
+      <w:pPr>
+        <w:ind w:left="4320" w:hanging="360"/>
+      </w:pPr>
+      <w:rPr>
+        <w:rFonts w:ascii="Wingdings" w:hAnsi="Wingdings" w:hint="default"/>
+      </w:rPr>
+    </w:lvl>
+    <w:lvl w:ilvl="6" w:tplc="08090001" w:tentative="1">
+      <w:start w:val="1"/>
+      <w:numFmt w:val="bullet"/>
+      <w:lvlText w:val=""/>
+      <w:lvlJc w:val="left"/>
+      <w:pPr>
+        <w:ind w:left="5040" w:hanging="360"/>
+      </w:pPr>
+      <w:rPr>
+        <w:rFonts w:ascii="Symbol" w:hAnsi="Symbol" w:hint="default"/>
+      </w:rPr>
+    </w:lvl>
+    <w:lvl w:ilvl="7" w:tplc="08090003" w:tentative="1">
+      <w:start w:val="1"/>
+      <w:numFmt w:val="bullet"/>
+      <w:lvlText w:val="o"/>
+      <w:lvlJc w:val="left"/>
+      <w:pPr>
+        <w:ind w:left="5760" w:hanging="360"/>
+      </w:pPr>
+      <w:rPr>
+        <w:rFonts w:ascii="Courier New" w:hAnsi="Courier New" w:cs="Courier New" w:hint="default"/>
+      </w:rPr>
+    </w:lvl>
+    <w:lvl w:ilvl="8" w:tplc="08090005" w:tentative="1">
+      <w:start w:val="1"/>
+      <w:numFmt w:val="bullet"/>
+      <w:lvlText w:val=""/>
+      <w:lvlJc w:val="left"/>
+      <w:pPr>
+        <w:ind w:left="6480" w:hanging="360"/>
+      </w:pPr>
+      <w:rPr>
+        <w:rFonts w:ascii="Wingdings" w:hAnsi="Wingdings" w:hint="default"/>
+      </w:rPr>
+    </w:lvl>
+  </w:abstractNum>
+  <w:abstractNum w:abstractNumId="4" w15:restartNumberingAfterBreak="0">
     <w:nsid w:val="606195C7"/>
     <w:multiLevelType w:val="hybridMultilevel"/>
     <w:tmpl w:val="7CD45F8A"/>
@@ -1038,7 +1531,96 @@
     <w:abstractNumId w:val="0"/>
   </w:num>
   <w:num w:numId="2" w16cid:durableId="1048148806">
+    <w:abstractNumId w:val="4"/>
+  </w:num>
+  <w:num w:numId="3" w16cid:durableId="1488741183">
+    <w:abstractNumId w:val="2"/>
+  </w:num>
+  <w:num w:numId="4" w16cid:durableId="472522841">
+    <w:abstractNumId w:val="2"/>
+    <w:lvlOverride w:ilvl="1">
+      <w:lvl w:ilvl="1">
+        <w:numFmt w:val="bullet"/>
+        <w:lvlText w:val=""/>
+        <w:lvlJc w:val="left"/>
+        <w:pPr>
+          <w:tabs>
+            <w:tab w:val="num" w:pos="1440"/>
+          </w:tabs>
+          <w:ind w:left="1440" w:hanging="360"/>
+        </w:pPr>
+        <w:rPr>
+          <w:rFonts w:ascii="Symbol" w:hAnsi="Symbol" w:hint="default"/>
+          <w:sz w:val="20"/>
+        </w:rPr>
+      </w:lvl>
+    </w:lvlOverride>
+  </w:num>
+  <w:num w:numId="5" w16cid:durableId="2142766458">
+    <w:abstractNumId w:val="2"/>
+    <w:lvlOverride w:ilvl="1">
+      <w:lvl w:ilvl="1">
+        <w:numFmt w:val="bullet"/>
+        <w:lvlText w:val=""/>
+        <w:lvlJc w:val="left"/>
+        <w:pPr>
+          <w:tabs>
+            <w:tab w:val="num" w:pos="1440"/>
+          </w:tabs>
+          <w:ind w:left="1440" w:hanging="360"/>
+        </w:pPr>
+        <w:rPr>
+          <w:rFonts w:ascii="Symbol" w:hAnsi="Symbol" w:hint="default"/>
+          <w:sz w:val="20"/>
+        </w:rPr>
+      </w:lvl>
+    </w:lvlOverride>
+  </w:num>
+  <w:num w:numId="6" w16cid:durableId="826745071">
+    <w:abstractNumId w:val="3"/>
+  </w:num>
+  <w:num w:numId="7" w16cid:durableId="1450705605">
     <w:abstractNumId w:val="1"/>
+  </w:num>
+  <w:num w:numId="8" w16cid:durableId="1448046449">
+    <w:abstractNumId w:val="1"/>
+    <w:lvlOverride w:ilvl="1">
+      <w:lvl w:ilvl="1">
+        <w:numFmt w:val="bullet"/>
+        <w:lvlText w:val=""/>
+        <w:lvlJc w:val="left"/>
+        <w:pPr>
+          <w:tabs>
+            <w:tab w:val="num" w:pos="1440"/>
+          </w:tabs>
+          <w:ind w:left="1440" w:hanging="360"/>
+        </w:pPr>
+        <w:rPr>
+          <w:rFonts w:ascii="Symbol" w:hAnsi="Symbol" w:hint="default"/>
+          <w:sz w:val="20"/>
+        </w:rPr>
+      </w:lvl>
+    </w:lvlOverride>
+  </w:num>
+  <w:num w:numId="9" w16cid:durableId="522980508">
+    <w:abstractNumId w:val="1"/>
+    <w:lvlOverride w:ilvl="1">
+      <w:lvl w:ilvl="1">
+        <w:numFmt w:val="bullet"/>
+        <w:lvlText w:val=""/>
+        <w:lvlJc w:val="left"/>
+        <w:pPr>
+          <w:tabs>
+            <w:tab w:val="num" w:pos="1440"/>
+          </w:tabs>
+          <w:ind w:left="1440" w:hanging="360"/>
+        </w:pPr>
+        <w:rPr>
+          <w:rFonts w:ascii="Symbol" w:hAnsi="Symbol" w:hint="default"/>
+          <w:sz w:val="20"/>
+        </w:rPr>
+      </w:lvl>
+    </w:lvlOverride>
   </w:num>
 </w:numbering>
 </file>

</xml_diff>